<commit_message>
see last commit log
</commit_message>
<xml_diff>
--- a/Software Specification.docx
+++ b/Software Specification.docx
@@ -1696,7 +1696,41 @@
           <w:color w:val="000000"/>
           <w:szCs w:val="20"/>
         </w:rPr>
-        <w:t xml:space="preserve">, </w:t>
+        <w:t>,</w:t>
+      </w:r>
+      <w:r>
+        <w:rPr>
+          <w:rFonts w:cs="Consolas"/>
+          <w:color w:val="000000"/>
+          <w:szCs w:val="20"/>
+        </w:rPr>
+        <w:t xml:space="preserve"> </w:t>
+      </w:r>
+      <w:proofErr w:type="spellStart"/>
+      <w:r>
+        <w:rPr>
+          <w:rFonts w:cs="Consolas"/>
+          <w:color w:val="000000"/>
+          <w:szCs w:val="20"/>
+        </w:rPr>
+        <w:t>ownUsername</w:t>
+      </w:r>
+      <w:proofErr w:type="spellEnd"/>
+      <w:r>
+        <w:rPr>
+          <w:rFonts w:cs="Consolas"/>
+          <w:color w:val="000000"/>
+          <w:szCs w:val="20"/>
+        </w:rPr>
+        <w:t>,</w:t>
+      </w:r>
+      <w:r>
+        <w:rPr>
+          <w:rFonts w:cs="Consolas"/>
+          <w:color w:val="000000"/>
+          <w:szCs w:val="20"/>
+        </w:rPr>
+        <w:t xml:space="preserve"> </w:t>
       </w:r>
       <w:proofErr w:type="spellStart"/>
       <w:r>

</xml_diff>

<commit_message>
added currency for ping and pong messages
</commit_message>
<xml_diff>
--- a/Software Specification.docx
+++ b/Software Specification.docx
@@ -1118,15 +1118,13 @@
           <w:lang w:val="en-US"/>
         </w:rPr>
       </w:pPr>
-      <w:proofErr w:type="spellStart"/>
       <w:proofErr w:type="gramStart"/>
       <w:r>
         <w:rPr>
           <w:lang w:val="en-US"/>
         </w:rPr>
-        <w:t>incomingPong</w:t>
-      </w:r>
-      <w:proofErr w:type="spellEnd"/>
+        <w:t>incoming</w:t>
+      </w:r>
       <w:proofErr w:type="gramEnd"/>
       <w:r>
         <w:rPr>
@@ -1138,6 +1136,12 @@
         <w:rPr>
           <w:lang w:val="en-US"/>
         </w:rPr>
+        <w:t xml:space="preserve">Pong </w:t>
+      </w:r>
+      <w:r>
+        <w:rPr>
+          <w:lang w:val="en-US"/>
+        </w:rPr>
         <w:t xml:space="preserve">(n2o) </w:t>
       </w:r>
       <w:r>
@@ -1153,15 +1157,13 @@
           <w:lang w:val="en-US"/>
         </w:rPr>
       </w:pPr>
-      <w:proofErr w:type="spellStart"/>
       <w:proofErr w:type="gramStart"/>
       <w:r>
         <w:rPr>
           <w:lang w:val="en-US"/>
         </w:rPr>
-        <w:t>outgoingPong</w:t>
-      </w:r>
-      <w:proofErr w:type="spellEnd"/>
+        <w:t>outgoing</w:t>
+      </w:r>
       <w:proofErr w:type="gramEnd"/>
       <w:r>
         <w:rPr>
@@ -1173,6 +1175,12 @@
         <w:rPr>
           <w:lang w:val="en-US"/>
         </w:rPr>
+        <w:t xml:space="preserve">Pong </w:t>
+      </w:r>
+      <w:r>
+        <w:rPr>
+          <w:lang w:val="en-US"/>
+        </w:rPr>
         <w:t xml:space="preserve">(o2n) </w:t>
       </w:r>
       <w:r>
@@ -1210,7 +1218,7 @@
           <w:color w:val="000000"/>
           <w:szCs w:val="20"/>
         </w:rPr>
-        <w:t>incomingRefFL</w:t>
+        <w:t>incoming</w:t>
       </w:r>
       <w:proofErr w:type="spellEnd"/>
       <w:r>
@@ -1221,6 +1229,24 @@
         </w:rPr>
         <w:t xml:space="preserve"> </w:t>
       </w:r>
+      <w:proofErr w:type="spellStart"/>
+      <w:r>
+        <w:rPr>
+          <w:rFonts w:cs="Consolas"/>
+          <w:color w:val="000000"/>
+          <w:szCs w:val="20"/>
+        </w:rPr>
+        <w:t>RefFL</w:t>
+      </w:r>
+      <w:proofErr w:type="spellEnd"/>
+      <w:r>
+        <w:rPr>
+          <w:rFonts w:cs="Consolas"/>
+          <w:color w:val="000000"/>
+          <w:szCs w:val="20"/>
+        </w:rPr>
+        <w:t xml:space="preserve"> </w:t>
+      </w:r>
       <w:r>
         <w:rPr>
           <w:rFonts w:cs="Consolas"/>
@@ -1366,7 +1392,25 @@
           <w:color w:val="000000"/>
           <w:szCs w:val="20"/>
         </w:rPr>
-        <w:t>incomingRefFL</w:t>
+        <w:t>incoming</w:t>
+      </w:r>
+      <w:proofErr w:type="spellEnd"/>
+      <w:r>
+        <w:rPr>
+          <w:rFonts w:cs="Consolas"/>
+          <w:color w:val="000000"/>
+          <w:szCs w:val="20"/>
+        </w:rPr>
+        <w:t xml:space="preserve"> </w:t>
+      </w:r>
+      <w:proofErr w:type="spellStart"/>
+      <w:r>
+        <w:rPr>
+          <w:rFonts w:cs="Consolas"/>
+          <w:color w:val="000000"/>
+          <w:szCs w:val="20"/>
+        </w:rPr>
+        <w:t>RefFL</w:t>
       </w:r>
       <w:proofErr w:type="spellEnd"/>
       <w:r>
@@ -1498,7 +1542,25 @@
           <w:color w:val="000000"/>
           <w:szCs w:val="20"/>
         </w:rPr>
-        <w:t>outgoingRefFL</w:t>
+        <w:t>outgoing</w:t>
+      </w:r>
+      <w:proofErr w:type="spellEnd"/>
+      <w:r>
+        <w:rPr>
+          <w:rFonts w:cs="Consolas"/>
+          <w:color w:val="000000"/>
+          <w:szCs w:val="20"/>
+        </w:rPr>
+        <w:t xml:space="preserve"> </w:t>
+      </w:r>
+      <w:proofErr w:type="spellStart"/>
+      <w:r>
+        <w:rPr>
+          <w:rFonts w:cs="Consolas"/>
+          <w:color w:val="000000"/>
+          <w:szCs w:val="20"/>
+        </w:rPr>
+        <w:t>RefFL</w:t>
       </w:r>
       <w:proofErr w:type="spellEnd"/>
       <w:r>
@@ -1533,6 +1595,7 @@
         </w:rPr>
         <w:t>o</w:t>
       </w:r>
+      <w:proofErr w:type="gramStart"/>
       <w:r>
         <w:rPr>
           <w:rFonts w:cs="Consolas"/>
@@ -1555,7 +1618,16 @@
           <w:color w:val="000000"/>
           <w:szCs w:val="20"/>
         </w:rPr>
-        <w:t>:= (</w:t>
+        <w:t>:</w:t>
+      </w:r>
+      <w:proofErr w:type="gramEnd"/>
+      <w:r>
+        <w:rPr>
+          <w:rFonts w:cs="Consolas"/>
+          <w:color w:val="000000"/>
+          <w:szCs w:val="20"/>
+        </w:rPr>
+        <w:t>= (</w:t>
       </w:r>
       <w:proofErr w:type="spellStart"/>
       <w:r>
@@ -1609,7 +1681,25 @@
           <w:color w:val="000000"/>
           <w:szCs w:val="20"/>
         </w:rPr>
-        <w:t>outgoingRefFL</w:t>
+        <w:t>outgoing</w:t>
+      </w:r>
+      <w:proofErr w:type="spellEnd"/>
+      <w:r>
+        <w:rPr>
+          <w:rFonts w:cs="Consolas"/>
+          <w:color w:val="000000"/>
+          <w:szCs w:val="20"/>
+        </w:rPr>
+        <w:t xml:space="preserve"> </w:t>
+      </w:r>
+      <w:proofErr w:type="spellStart"/>
+      <w:r>
+        <w:rPr>
+          <w:rFonts w:cs="Consolas"/>
+          <w:color w:val="000000"/>
+          <w:szCs w:val="20"/>
+        </w:rPr>
+        <w:t>RefFL</w:t>
       </w:r>
       <w:proofErr w:type="spellEnd"/>
       <w:r>

</xml_diff>

<commit_message>
added splitting of ip and port
changed incoming reqFile (o2a)
</commit_message>
<xml_diff>
--- a/Software Specification.docx
+++ b/Software Specification.docx
@@ -2373,25 +2373,7 @@
           <w:color w:val="000000"/>
           <w:szCs w:val="20"/>
         </w:rPr>
-        <w:t xml:space="preserve"> (n2o</w:t>
-      </w:r>
-      <w:proofErr w:type="gramStart"/>
-      <w:r>
-        <w:rPr>
-          <w:rFonts w:cs="Consolas"/>
-          <w:color w:val="000000"/>
-          <w:szCs w:val="20"/>
-        </w:rPr>
-        <w:t>) :</w:t>
-      </w:r>
-      <w:proofErr w:type="gramEnd"/>
-      <w:r>
-        <w:rPr>
-          <w:rFonts w:cs="Consolas"/>
-          <w:color w:val="000000"/>
-          <w:szCs w:val="20"/>
-        </w:rPr>
-        <w:t>= (</w:t>
+        <w:t xml:space="preserve"> (n2o) := (</w:t>
       </w:r>
       <w:r>
         <w:rPr>
@@ -2473,6 +2455,26 @@
           <w:lang w:val="en-US"/>
         </w:rPr>
         <w:t>senderPort</w:t>
+      </w:r>
+      <w:r>
+        <w:rPr>
+          <w:lang w:val="en-US"/>
+        </w:rPr>
+        <w:t>UDP</w:t>
+      </w:r>
+      <w:proofErr w:type="spellEnd"/>
+      <w:r>
+        <w:rPr>
+          <w:lang w:val="en-US"/>
+        </w:rPr>
+        <w:t xml:space="preserve"> , </w:t>
+      </w:r>
+      <w:proofErr w:type="spellStart"/>
+      <w:r>
+        <w:rPr>
+          <w:lang w:val="en-US"/>
+        </w:rPr>
+        <w:t>senderPortTCP</w:t>
       </w:r>
       <w:proofErr w:type="spellEnd"/>
       <w:r>
@@ -2616,6 +2618,20 @@
       <w:proofErr w:type="spellEnd"/>
       <w:r>
         <w:rPr>
+          <w:lang w:val="en-US"/>
+        </w:rPr>
+        <w:t xml:space="preserve">, </w:t>
+      </w:r>
+      <w:proofErr w:type="spellStart"/>
+      <w:r>
+        <w:rPr>
+          <w:lang w:val="en-US"/>
+        </w:rPr>
+        <w:t>senderPortTCP</w:t>
+      </w:r>
+      <w:proofErr w:type="spellEnd"/>
+      <w:r>
+        <w:rPr>
           <w:rFonts w:cs="Consolas"/>
           <w:color w:val="000000"/>
           <w:szCs w:val="20"/>
@@ -2918,7 +2934,7 @@
         <w:rPr>
           <w:rStyle w:val="IntensiveHervorhebung"/>
         </w:rPr>
-        <w:t>answerReq</w:t>
+        <w:t>sendFile</w:t>
       </w:r>
       <w:proofErr w:type="spellEnd"/>
       <w:r>
@@ -2932,13 +2948,27 @@
         <w:rPr>
           <w:rStyle w:val="IntensiveHervorhebung"/>
         </w:rPr>
-        <w:t>answer</w:t>
+        <w:t>permission</w:t>
       </w:r>
       <w:proofErr w:type="spellEnd"/>
       <w:r>
         <w:rPr>
           <w:rStyle w:val="IntensiveHervorhebung"/>
         </w:rPr>
+        <w:t xml:space="preserve"> to </w:t>
+      </w:r>
+      <w:proofErr w:type="spellStart"/>
+      <w:r>
+        <w:rPr>
+          <w:rStyle w:val="IntensiveHervorhebung"/>
+        </w:rPr>
+        <w:t>network</w:t>
+      </w:r>
+      <w:proofErr w:type="spellEnd"/>
+      <w:r>
+        <w:rPr>
+          <w:rStyle w:val="IntensiveHervorhebung"/>
+        </w:rPr>
         <w:t xml:space="preserve"> </w:t>
       </w:r>
       <w:proofErr w:type="spellStart"/>
@@ -2946,7 +2976,35 @@
         <w:rPr>
           <w:rStyle w:val="IntensiveHervorhebung"/>
         </w:rPr>
-        <w:t>request</w:t>
+        <w:t>layer</w:t>
+      </w:r>
+      <w:proofErr w:type="spellEnd"/>
+      <w:r>
+        <w:rPr>
+          <w:rStyle w:val="IntensiveHervorhebung"/>
+        </w:rPr>
+        <w:t xml:space="preserve"> to send </w:t>
+      </w:r>
+      <w:proofErr w:type="spellStart"/>
+      <w:r>
+        <w:rPr>
+          <w:rStyle w:val="IntensiveHervorhebung"/>
+        </w:rPr>
+        <w:t>the</w:t>
+      </w:r>
+      <w:proofErr w:type="spellEnd"/>
+      <w:r>
+        <w:rPr>
+          <w:rStyle w:val="IntensiveHervorhebung"/>
+        </w:rPr>
+        <w:t xml:space="preserve"> </w:t>
+      </w:r>
+      <w:proofErr w:type="spellStart"/>
+      <w:r>
+        <w:rPr>
+          <w:rStyle w:val="IntensiveHervorhebung"/>
+        </w:rPr>
+        <w:t>file</w:t>
       </w:r>
       <w:proofErr w:type="spellEnd"/>
       <w:r>
@@ -2971,7 +3029,15 @@
           <w:color w:val="000000"/>
           <w:szCs w:val="20"/>
         </w:rPr>
-        <w:t>incoming</w:t>
+        <w:t>down</w:t>
+      </w:r>
+      <w:r>
+        <w:rPr>
+          <w:rFonts w:cs="Consolas"/>
+          <w:color w:val="000000"/>
+          <w:szCs w:val="20"/>
+        </w:rPr>
+        <w:t>going</w:t>
       </w:r>
       <w:proofErr w:type="spellEnd"/>
       <w:r>
@@ -2989,16 +3055,40 @@
           <w:color w:val="000000"/>
           <w:szCs w:val="20"/>
         </w:rPr>
-        <w:t>answerReq</w:t>
-      </w:r>
-      <w:proofErr w:type="spellEnd"/>
-      <w:r>
-        <w:rPr>
-          <w:rFonts w:cs="Consolas"/>
-          <w:color w:val="000000"/>
-          <w:szCs w:val="20"/>
-        </w:rPr>
-        <w:t xml:space="preserve"> (n2o</w:t>
+        <w:t>sendFile</w:t>
+      </w:r>
+      <w:proofErr w:type="spellEnd"/>
+      <w:r>
+        <w:rPr>
+          <w:rFonts w:cs="Consolas"/>
+          <w:color w:val="000000"/>
+          <w:szCs w:val="20"/>
+        </w:rPr>
+        <w:t xml:space="preserve"> </w:t>
+      </w:r>
+      <w:r>
+        <w:rPr>
+          <w:rFonts w:cs="Consolas"/>
+          <w:color w:val="000000"/>
+          <w:szCs w:val="20"/>
+        </w:rPr>
+        <w:t>(a</w:t>
+      </w:r>
+      <w:r>
+        <w:rPr>
+          <w:rFonts w:cs="Consolas"/>
+          <w:color w:val="000000"/>
+          <w:szCs w:val="20"/>
+        </w:rPr>
+        <w:t>2</w:t>
+      </w:r>
+      <w:r>
+        <w:rPr>
+          <w:rFonts w:cs="Consolas"/>
+          <w:color w:val="000000"/>
+          <w:szCs w:val="20"/>
+        </w:rPr>
+        <w:t>o</w:t>
       </w:r>
       <w:proofErr w:type="gramStart"/>
       <w:r>
@@ -3027,11 +3117,21 @@
       <w:proofErr w:type="spellStart"/>
       <w:r>
         <w:rPr>
-          <w:lang w:val="en-US"/>
-        </w:rPr>
-        <w:t>answerReq</w:t>
-      </w:r>
-      <w:proofErr w:type="spellEnd"/>
+          <w:rFonts w:cs="Consolas"/>
+          <w:color w:val="000000"/>
+          <w:szCs w:val="20"/>
+        </w:rPr>
+        <w:t>sendFile</w:t>
+      </w:r>
+      <w:proofErr w:type="spellEnd"/>
+      <w:r>
+        <w:rPr>
+          <w:rFonts w:cs="Consolas"/>
+          <w:color w:val="000000"/>
+          <w:szCs w:val="20"/>
+        </w:rPr>
+        <w:t xml:space="preserve"> </w:t>
+      </w:r>
       <w:r>
         <w:rPr>
           <w:lang w:val="en-US"/>
@@ -3042,6 +3142,26 @@
         <w:rPr>
           <w:lang w:val="en-US"/>
         </w:rPr>
+        <w:t>,</w:t>
+      </w:r>
+      <w:r>
+        <w:rPr>
+          <w:lang w:val="en-US"/>
+        </w:rPr>
+        <w:t xml:space="preserve"> </w:t>
+      </w:r>
+      <w:proofErr w:type="spellStart"/>
+      <w:r>
+        <w:rPr>
+          <w:lang w:val="en-US"/>
+        </w:rPr>
+        <w:t>filePath</w:t>
+      </w:r>
+      <w:proofErr w:type="spellEnd"/>
+      <w:r>
+        <w:rPr>
+          <w:lang w:val="en-US"/>
+        </w:rPr>
         <w:t xml:space="preserve">, </w:t>
       </w:r>
       <w:proofErr w:type="spellStart"/>
@@ -3049,7 +3169,7 @@
         <w:rPr>
           <w:lang w:val="en-US"/>
         </w:rPr>
-        <w:t>fileName</w:t>
+        <w:t>targetUsername</w:t>
       </w:r>
       <w:proofErr w:type="spellEnd"/>
       <w:r>
@@ -3063,21 +3183,13 @@
         <w:rPr>
           <w:lang w:val="en-US"/>
         </w:rPr>
-        <w:t>senderIP</w:t>
-      </w:r>
-      <w:proofErr w:type="spellEnd"/>
-      <w:r>
-        <w:rPr>
-          <w:lang w:val="en-US"/>
-        </w:rPr>
-        <w:t xml:space="preserve">, </w:t>
-      </w:r>
-      <w:proofErr w:type="spellStart"/>
-      <w:r>
-        <w:rPr>
-          <w:lang w:val="en-US"/>
-        </w:rPr>
-        <w:t>senderPort</w:t>
+        <w:t>targetPort</w:t>
+      </w:r>
+      <w:r>
+        <w:rPr>
+          <w:lang w:val="en-US"/>
+        </w:rPr>
+        <w:t>TCP</w:t>
       </w:r>
       <w:proofErr w:type="spellEnd"/>
       <w:r>
@@ -3104,7 +3216,15 @@
           <w:color w:val="000000"/>
           <w:szCs w:val="20"/>
         </w:rPr>
-        <w:t>incoming</w:t>
+        <w:t>down</w:t>
+      </w:r>
+      <w:r>
+        <w:rPr>
+          <w:rFonts w:cs="Consolas"/>
+          <w:color w:val="000000"/>
+          <w:szCs w:val="20"/>
+        </w:rPr>
+        <w:t>going</w:t>
       </w:r>
       <w:proofErr w:type="spellEnd"/>
       <w:r>
@@ -3122,40 +3242,24 @@
           <w:color w:val="000000"/>
           <w:szCs w:val="20"/>
         </w:rPr>
-        <w:t>answerReq</w:t>
-      </w:r>
-      <w:proofErr w:type="spellEnd"/>
-      <w:r>
-        <w:rPr>
-          <w:rFonts w:cs="Consolas"/>
-          <w:color w:val="000000"/>
-          <w:szCs w:val="20"/>
-        </w:rPr>
-        <w:t xml:space="preserve"> (</w:t>
-      </w:r>
-      <w:r>
-        <w:rPr>
-          <w:rFonts w:cs="Consolas"/>
-          <w:color w:val="000000"/>
-          <w:szCs w:val="20"/>
-        </w:rPr>
-        <w:t>o</w:t>
-      </w:r>
-      <w:r>
-        <w:rPr>
-          <w:rFonts w:cs="Consolas"/>
-          <w:color w:val="000000"/>
-          <w:szCs w:val="20"/>
-        </w:rPr>
-        <w:t>2</w:t>
-      </w:r>
-      <w:r>
-        <w:rPr>
-          <w:rFonts w:cs="Consolas"/>
-          <w:color w:val="000000"/>
-          <w:szCs w:val="20"/>
-        </w:rPr>
-        <w:t>a</w:t>
+        <w:t>sendFile</w:t>
+      </w:r>
+      <w:proofErr w:type="spellEnd"/>
+      <w:r>
+        <w:rPr>
+          <w:rFonts w:cs="Consolas"/>
+          <w:color w:val="000000"/>
+          <w:szCs w:val="20"/>
+        </w:rPr>
+        <w:t xml:space="preserve"> </w:t>
+      </w:r>
+      <w:r>
+        <w:rPr>
+          <w:rFonts w:cs="Consolas"/>
+          <w:color w:val="000000"/>
+          <w:szCs w:val="20"/>
+        </w:rPr>
+        <w:t>(o2n</w:t>
       </w:r>
       <w:proofErr w:type="gramStart"/>
       <w:r>
@@ -3184,11 +3288,21 @@
       <w:proofErr w:type="spellStart"/>
       <w:r>
         <w:rPr>
-          <w:lang w:val="en-US"/>
-        </w:rPr>
-        <w:t>answerReq</w:t>
-      </w:r>
-      <w:proofErr w:type="spellEnd"/>
+          <w:rFonts w:cs="Consolas"/>
+          <w:color w:val="000000"/>
+          <w:szCs w:val="20"/>
+        </w:rPr>
+        <w:t>sendFile</w:t>
+      </w:r>
+      <w:proofErr w:type="spellEnd"/>
+      <w:r>
+        <w:rPr>
+          <w:rFonts w:cs="Consolas"/>
+          <w:color w:val="000000"/>
+          <w:szCs w:val="20"/>
+        </w:rPr>
+        <w:t xml:space="preserve"> </w:t>
+      </w:r>
       <w:r>
         <w:rPr>
           <w:lang w:val="en-US"/>
@@ -3212,13 +3326,7 @@
         <w:rPr>
           <w:lang w:val="en-US"/>
         </w:rPr>
-        <w:t>fileN</w:t>
-      </w:r>
-      <w:r>
-        <w:rPr>
-          <w:lang w:val="en-US"/>
-        </w:rPr>
-        <w:t>ame</w:t>
+        <w:t>filePath</w:t>
       </w:r>
       <w:proofErr w:type="spellEnd"/>
       <w:r>
@@ -3232,7 +3340,7 @@
         <w:rPr>
           <w:lang w:val="en-US"/>
         </w:rPr>
-        <w:t>senderUsername</w:t>
+        <w:t>targetIP</w:t>
       </w:r>
       <w:proofErr w:type="spellEnd"/>
       <w:r>
@@ -3246,142 +3354,13 @@
         <w:rPr>
           <w:lang w:val="en-US"/>
         </w:rPr>
-        <w:t>senderPort</w:t>
-      </w:r>
-      <w:proofErr w:type="spellEnd"/>
-      <w:r>
-        <w:rPr>
-          <w:rFonts w:cs="Consolas"/>
-          <w:color w:val="000000"/>
-          <w:szCs w:val="20"/>
-        </w:rPr>
-        <w:t>)</w:t>
-      </w:r>
-    </w:p>
-    <w:p>
-      <w:pPr>
-        <w:rPr>
-          <w:rFonts w:cs="Consolas"/>
-          <w:color w:val="000000"/>
-          <w:szCs w:val="20"/>
-        </w:rPr>
-      </w:pPr>
-      <w:proofErr w:type="spellStart"/>
-      <w:r>
-        <w:rPr>
-          <w:rFonts w:cs="Consolas"/>
-          <w:color w:val="000000"/>
-          <w:szCs w:val="20"/>
-        </w:rPr>
-        <w:t>outgoing</w:t>
-      </w:r>
-      <w:proofErr w:type="spellEnd"/>
-      <w:r>
-        <w:rPr>
-          <w:rFonts w:cs="Consolas"/>
-          <w:color w:val="000000"/>
-          <w:szCs w:val="20"/>
-        </w:rPr>
-        <w:t xml:space="preserve"> </w:t>
-      </w:r>
-      <w:proofErr w:type="spellStart"/>
-      <w:r>
-        <w:rPr>
-          <w:rFonts w:cs="Consolas"/>
-          <w:color w:val="000000"/>
-          <w:szCs w:val="20"/>
-        </w:rPr>
-        <w:t>answerReq</w:t>
-      </w:r>
-      <w:proofErr w:type="spellEnd"/>
-      <w:r>
-        <w:rPr>
-          <w:rFonts w:cs="Consolas"/>
-          <w:color w:val="000000"/>
-          <w:szCs w:val="20"/>
-        </w:rPr>
-        <w:t xml:space="preserve"> </w:t>
-      </w:r>
-      <w:r>
-        <w:rPr>
-          <w:rFonts w:cs="Consolas"/>
-          <w:color w:val="000000"/>
-          <w:szCs w:val="20"/>
-        </w:rPr>
-        <w:t>(a</w:t>
-      </w:r>
-      <w:r>
-        <w:rPr>
-          <w:rFonts w:cs="Consolas"/>
-          <w:color w:val="000000"/>
-          <w:szCs w:val="20"/>
-        </w:rPr>
-        <w:t>2</w:t>
-      </w:r>
-      <w:r>
-        <w:rPr>
-          <w:rFonts w:cs="Consolas"/>
-          <w:color w:val="000000"/>
-          <w:szCs w:val="20"/>
-        </w:rPr>
-        <w:t>o</w:t>
-      </w:r>
-      <w:proofErr w:type="gramStart"/>
-      <w:r>
-        <w:rPr>
-          <w:rFonts w:cs="Consolas"/>
-          <w:color w:val="000000"/>
-          <w:szCs w:val="20"/>
-        </w:rPr>
-        <w:t>) :</w:t>
-      </w:r>
-      <w:proofErr w:type="gramEnd"/>
-      <w:r>
-        <w:rPr>
-          <w:rFonts w:cs="Consolas"/>
-          <w:color w:val="000000"/>
-          <w:szCs w:val="20"/>
-        </w:rPr>
-        <w:t>= (</w:t>
-      </w:r>
-      <w:r>
-        <w:rPr>
-          <w:lang w:val="en-US"/>
-        </w:rPr>
-        <w:t>"</w:t>
-      </w:r>
-      <w:proofErr w:type="spellStart"/>
-      <w:r>
-        <w:rPr>
-          <w:lang w:val="en-US"/>
-        </w:rPr>
-        <w:t>answerReq</w:t>
-      </w:r>
-      <w:proofErr w:type="spellEnd"/>
-      <w:r>
-        <w:rPr>
-          <w:lang w:val="en-US"/>
-        </w:rPr>
-        <w:t>"</w:t>
-      </w:r>
-      <w:r>
-        <w:rPr>
-          <w:lang w:val="en-US"/>
-        </w:rPr>
-        <w:t>,</w:t>
-      </w:r>
-      <w:r>
-        <w:rPr>
-          <w:lang w:val="en-US"/>
-        </w:rPr>
-        <w:t xml:space="preserve"> </w:t>
-      </w:r>
-      <w:proofErr w:type="spellStart"/>
-      <w:r>
-        <w:rPr>
-          <w:lang w:val="en-US"/>
-        </w:rPr>
-        <w:t>filePath</w:t>
+        <w:t>targetPort</w:t>
+      </w:r>
+      <w:r>
+        <w:rPr>
+          <w:lang w:val="en-US"/>
+        </w:rPr>
+        <w:t>UDP</w:t>
       </w:r>
       <w:proofErr w:type="spellEnd"/>
       <w:r>
@@ -3395,160 +3374,7 @@
         <w:rPr>
           <w:lang w:val="en-US"/>
         </w:rPr>
-        <w:t>targetUsername</w:t>
-      </w:r>
-      <w:proofErr w:type="spellEnd"/>
-      <w:r>
-        <w:rPr>
-          <w:lang w:val="en-US"/>
-        </w:rPr>
-        <w:t xml:space="preserve">, </w:t>
-      </w:r>
-      <w:proofErr w:type="spellStart"/>
-      <w:r>
-        <w:rPr>
-          <w:lang w:val="en-US"/>
-        </w:rPr>
-        <w:t>targetPort</w:t>
-      </w:r>
-      <w:proofErr w:type="spellEnd"/>
-      <w:r>
-        <w:rPr>
-          <w:rFonts w:cs="Consolas"/>
-          <w:color w:val="000000"/>
-          <w:szCs w:val="20"/>
-        </w:rPr>
-        <w:t>)</w:t>
-      </w:r>
-    </w:p>
-    <w:p>
-      <w:pPr>
-        <w:rPr>
-          <w:rFonts w:cs="Consolas"/>
-          <w:color w:val="000000"/>
-          <w:szCs w:val="20"/>
-        </w:rPr>
-      </w:pPr>
-      <w:proofErr w:type="spellStart"/>
-      <w:r>
-        <w:rPr>
-          <w:rFonts w:cs="Consolas"/>
-          <w:color w:val="000000"/>
-          <w:szCs w:val="20"/>
-        </w:rPr>
-        <w:t>outgoing</w:t>
-      </w:r>
-      <w:proofErr w:type="spellEnd"/>
-      <w:r>
-        <w:rPr>
-          <w:rFonts w:cs="Consolas"/>
-          <w:color w:val="000000"/>
-          <w:szCs w:val="20"/>
-        </w:rPr>
-        <w:t xml:space="preserve"> </w:t>
-      </w:r>
-      <w:proofErr w:type="spellStart"/>
-      <w:r>
-        <w:rPr>
-          <w:rFonts w:cs="Consolas"/>
-          <w:color w:val="000000"/>
-          <w:szCs w:val="20"/>
-        </w:rPr>
-        <w:t>answerReq</w:t>
-      </w:r>
-      <w:proofErr w:type="spellEnd"/>
-      <w:r>
-        <w:rPr>
-          <w:rFonts w:cs="Consolas"/>
-          <w:color w:val="000000"/>
-          <w:szCs w:val="20"/>
-        </w:rPr>
-        <w:t xml:space="preserve"> (o2n</w:t>
-      </w:r>
-      <w:proofErr w:type="gramStart"/>
-      <w:r>
-        <w:rPr>
-          <w:rFonts w:cs="Consolas"/>
-          <w:color w:val="000000"/>
-          <w:szCs w:val="20"/>
-        </w:rPr>
-        <w:t>) :</w:t>
-      </w:r>
-      <w:proofErr w:type="gramEnd"/>
-      <w:r>
-        <w:rPr>
-          <w:rFonts w:cs="Consolas"/>
-          <w:color w:val="000000"/>
-          <w:szCs w:val="20"/>
-        </w:rPr>
-        <w:t>= (</w:t>
-      </w:r>
-      <w:r>
-        <w:rPr>
-          <w:lang w:val="en-US"/>
-        </w:rPr>
-        <w:t>"</w:t>
-      </w:r>
-      <w:proofErr w:type="spellStart"/>
-      <w:r>
-        <w:rPr>
-          <w:lang w:val="en-US"/>
-        </w:rPr>
-        <w:t>answerReq</w:t>
-      </w:r>
-      <w:proofErr w:type="spellEnd"/>
-      <w:r>
-        <w:rPr>
-          <w:lang w:val="en-US"/>
-        </w:rPr>
-        <w:t>"</w:t>
-      </w:r>
-      <w:r>
-        <w:rPr>
-          <w:lang w:val="en-US"/>
-        </w:rPr>
-        <w:t>,</w:t>
-      </w:r>
-      <w:r>
-        <w:rPr>
-          <w:lang w:val="en-US"/>
-        </w:rPr>
-        <w:t xml:space="preserve"> </w:t>
-      </w:r>
-      <w:proofErr w:type="spellStart"/>
-      <w:r>
-        <w:rPr>
-          <w:lang w:val="en-US"/>
-        </w:rPr>
-        <w:t>filePath</w:t>
-      </w:r>
-      <w:proofErr w:type="spellEnd"/>
-      <w:r>
-        <w:rPr>
-          <w:lang w:val="en-US"/>
-        </w:rPr>
-        <w:t xml:space="preserve">, </w:t>
-      </w:r>
-      <w:proofErr w:type="spellStart"/>
-      <w:r>
-        <w:rPr>
-          <w:lang w:val="en-US"/>
-        </w:rPr>
-        <w:t>targetIP</w:t>
-      </w:r>
-      <w:proofErr w:type="spellEnd"/>
-      <w:r>
-        <w:rPr>
-          <w:lang w:val="en-US"/>
-        </w:rPr>
-        <w:t xml:space="preserve">, </w:t>
-      </w:r>
-      <w:proofErr w:type="spellStart"/>
-      <w:r>
-        <w:rPr>
-          <w:lang w:val="en-US"/>
-        </w:rPr>
-        <w:t>targetPort</w:t>
+        <w:t>targetPortTCP</w:t>
       </w:r>
       <w:proofErr w:type="spellEnd"/>
       <w:r>

</xml_diff>

<commit_message>
added new messages fileTransSend and fileTransRecv
</commit_message>
<xml_diff>
--- a/Software Specification.docx
+++ b/Software Specification.docx
@@ -313,66 +313,6 @@
                       <w:lang w:val="en-US"/>
                     </w:rPr>
                     <w:t xml:space="preserve"> pong for peer exploration</w:t>
-                  </w:r>
-                </w:p>
-                <w:p>
-                  <w:pPr>
-                    <w:pStyle w:val="Listenabsatz"/>
-                    <w:numPr>
-                      <w:ilvl w:val="0"/>
-                      <w:numId w:val="2"/>
-                    </w:numPr>
-                    <w:rPr>
-                      <w:lang w:val="en-US"/>
-                    </w:rPr>
-                  </w:pPr>
-                  <w:r>
-                    <w:rPr>
-                      <w:lang w:val="en-US"/>
-                    </w:rPr>
-                    <w:t>{</w:t>
-                  </w:r>
-                  <w:r>
-                    <w:rPr>
-                      <w:lang w:val="en-US"/>
-                    </w:rPr>
-                    <w:t>build-up connection</w:t>
-                  </w:r>
-                  <w:r>
-                    <w:rPr>
-                      <w:lang w:val="en-US"/>
-                    </w:rPr>
-                    <w:t>}</w:t>
-                  </w:r>
-                </w:p>
-                <w:p>
-                  <w:pPr>
-                    <w:pStyle w:val="Listenabsatz"/>
-                    <w:numPr>
-                      <w:ilvl w:val="0"/>
-                      <w:numId w:val="2"/>
-                    </w:numPr>
-                    <w:rPr>
-                      <w:lang w:val="en-US"/>
-                    </w:rPr>
-                  </w:pPr>
-                  <w:r>
-                    <w:rPr>
-                      <w:lang w:val="en-US"/>
-                    </w:rPr>
-                    <w:t>{</w:t>
-                  </w:r>
-                  <w:r>
-                    <w:rPr>
-                      <w:lang w:val="en-US"/>
-                    </w:rPr>
-                    <w:t>terminate connection</w:t>
-                  </w:r>
-                  <w:r>
-                    <w:rPr>
-                      <w:lang w:val="en-US"/>
-                    </w:rPr>
-                    <w:t>}</w:t>
                   </w:r>
                 </w:p>
                 <w:p>
@@ -930,7 +870,7 @@
     </w:p>
     <w:p>
       <w:pPr>
-        <w:pStyle w:val="berschrift1"/>
+        <w:pStyle w:val="Titel"/>
         <w:rPr>
           <w:lang w:val="en-US"/>
         </w:rPr>
@@ -940,15 +880,49 @@
           <w:lang w:val="en-US"/>
         </w:rPr>
         <w:lastRenderedPageBreak/>
-        <w:t>Message specification:</w:t>
+        <w:t xml:space="preserve">Message </w:t>
+      </w:r>
+      <w:r>
+        <w:rPr>
+          <w:lang w:val="en-US"/>
+        </w:rPr>
+        <w:t>S</w:t>
+      </w:r>
+      <w:r>
+        <w:rPr>
+          <w:lang w:val="en-US"/>
+        </w:rPr>
+        <w:t>pecification:</w:t>
       </w:r>
     </w:p>
     <w:p>
       <w:pPr>
-        <w:rPr>
-          <w:lang w:val="en-US"/>
-        </w:rPr>
-      </w:pPr>
+        <w:pStyle w:val="berschrift1"/>
+      </w:pPr>
+      <w:proofErr w:type="spellStart"/>
+      <w:r>
+        <w:t>External</w:t>
+      </w:r>
+      <w:proofErr w:type="spellEnd"/>
+      <w:r>
+        <w:t xml:space="preserve"> Messages (to </w:t>
+      </w:r>
+      <w:proofErr w:type="spellStart"/>
+      <w:r>
+        <w:t>be</w:t>
+      </w:r>
+      <w:proofErr w:type="spellEnd"/>
+      <w:r>
+        <w:t xml:space="preserve"> </w:t>
+      </w:r>
+      <w:proofErr w:type="spellStart"/>
+      <w:r>
+        <w:t>sent</w:t>
+      </w:r>
+      <w:proofErr w:type="spellEnd"/>
+      <w:r>
+        <w:t>)</w:t>
+      </w:r>
     </w:p>
     <w:p>
       <w:pPr>
@@ -1223,7 +1197,7 @@
         <w:rPr>
           <w:lang w:val="en-US"/>
         </w:rPr>
-        <w:t>targetPort</w:t>
+        <w:t>targetPortUDP</w:t>
       </w:r>
       <w:proofErr w:type="spellEnd"/>
       <w:r>
@@ -1468,7 +1442,7 @@
         <w:rPr>
           <w:lang w:val="en-US"/>
         </w:rPr>
-        <w:t>targetPort</w:t>
+        <w:t>targetPortUDP</w:t>
       </w:r>
       <w:proofErr w:type="spellEnd"/>
       <w:r>
@@ -2294,7 +2268,7 @@
         <w:rPr>
           <w:lang w:val="en-US"/>
         </w:rPr>
-        <w:t>targetPort</w:t>
+        <w:t>targetPortUDP</w:t>
       </w:r>
       <w:proofErr w:type="spellEnd"/>
       <w:r>
@@ -2951,7 +2925,7 @@
         <w:rPr>
           <w:lang w:val="en-US"/>
         </w:rPr>
-        <w:t>targetPort</w:t>
+        <w:t>targetPortUDP</w:t>
       </w:r>
       <w:proofErr w:type="spellEnd"/>
       <w:r>
@@ -2965,278 +2939,131 @@
     </w:p>
     <w:p>
       <w:pPr>
-        <w:rPr>
-          <w:rStyle w:val="IntensiveHervorhebung"/>
-        </w:rPr>
-      </w:pPr>
-      <w:proofErr w:type="spellStart"/>
-      <w:r>
-        <w:rPr>
-          <w:rStyle w:val="IntensiveHervorhebung"/>
-        </w:rPr>
-        <w:t>sendFile</w:t>
-      </w:r>
-      <w:proofErr w:type="spellEnd"/>
-      <w:r>
-        <w:rPr>
-          <w:rStyle w:val="IntensiveHervorhebung"/>
-        </w:rPr>
-        <w:t xml:space="preserve"> (</w:t>
-      </w:r>
-      <w:proofErr w:type="spellStart"/>
-      <w:r>
-        <w:rPr>
-          <w:rStyle w:val="IntensiveHervorhebung"/>
-        </w:rPr>
-        <w:t>permission</w:t>
-      </w:r>
-      <w:proofErr w:type="spellEnd"/>
-      <w:r>
-        <w:rPr>
-          <w:rStyle w:val="IntensiveHervorhebung"/>
-        </w:rPr>
-        <w:t xml:space="preserve"> to </w:t>
-      </w:r>
-      <w:proofErr w:type="spellStart"/>
-      <w:r>
-        <w:rPr>
-          <w:rStyle w:val="IntensiveHervorhebung"/>
-        </w:rPr>
-        <w:t>network</w:t>
-      </w:r>
-      <w:proofErr w:type="spellEnd"/>
-      <w:r>
-        <w:rPr>
-          <w:rStyle w:val="IntensiveHervorhebung"/>
-        </w:rPr>
+        <w:pStyle w:val="berschrift1"/>
+      </w:pPr>
+      <w:r>
+        <w:t>Internal Messages (</w:t>
+      </w:r>
+      <w:proofErr w:type="spellStart"/>
+      <w:r>
+        <w:t>only</w:t>
+      </w:r>
+      <w:proofErr w:type="spellEnd"/>
+      <w:r>
         <w:t xml:space="preserve"> </w:t>
       </w:r>
       <w:proofErr w:type="spellStart"/>
       <w:r>
-        <w:rPr>
-          <w:rStyle w:val="IntensiveHervorhebung"/>
-        </w:rPr>
-        <w:t>layer</w:t>
-      </w:r>
-      <w:proofErr w:type="spellEnd"/>
-      <w:r>
-        <w:rPr>
-          <w:rStyle w:val="IntensiveHervorhebung"/>
-        </w:rPr>
-        <w:t xml:space="preserve"> to send </w:t>
-      </w:r>
-      <w:proofErr w:type="spellStart"/>
-      <w:r>
-        <w:rPr>
-          <w:rStyle w:val="IntensiveHervorhebung"/>
-        </w:rPr>
+        <w:t>between</w:t>
+      </w:r>
+      <w:proofErr w:type="spellEnd"/>
+      <w:r>
+        <w:t xml:space="preserve"> </w:t>
+      </w:r>
+      <w:proofErr w:type="spellStart"/>
+      <w:r>
         <w:t>the</w:t>
       </w:r>
       <w:proofErr w:type="spellEnd"/>
       <w:r>
-        <w:rPr>
-          <w:rStyle w:val="IntensiveHervorhebung"/>
-        </w:rPr>
         <w:t xml:space="preserve"> </w:t>
       </w:r>
       <w:proofErr w:type="spellStart"/>
       <w:r>
-        <w:rPr>
-          <w:rStyle w:val="IntensiveHervorhebung"/>
-        </w:rPr>
-        <w:t>file</w:t>
-      </w:r>
-      <w:proofErr w:type="spellEnd"/>
-      <w:r>
-        <w:rPr>
-          <w:rStyle w:val="IntensiveHervorhebung"/>
-        </w:rPr>
+        <w:t>layers</w:t>
+      </w:r>
+      <w:proofErr w:type="spellEnd"/>
+      <w:r>
         <w:t>)</w:t>
       </w:r>
     </w:p>
     <w:p>
       <w:pPr>
         <w:rPr>
-          <w:rFonts w:cs="Consolas"/>
-          <w:color w:val="000000"/>
-          <w:szCs w:val="20"/>
-        </w:rPr>
-      </w:pPr>
-      <w:proofErr w:type="spellStart"/>
-      <w:r>
-        <w:rPr>
-          <w:rFonts w:cs="Consolas"/>
-          <w:color w:val="000000"/>
-          <w:szCs w:val="20"/>
-        </w:rPr>
-        <w:t>down</w:t>
-      </w:r>
-      <w:r>
-        <w:rPr>
-          <w:rFonts w:cs="Consolas"/>
-          <w:color w:val="000000"/>
-          <w:szCs w:val="20"/>
-        </w:rPr>
-        <w:t>going</w:t>
-      </w:r>
-      <w:proofErr w:type="spellEnd"/>
-      <w:r>
-        <w:rPr>
-          <w:rFonts w:cs="Consolas"/>
-          <w:color w:val="000000"/>
-          <w:szCs w:val="20"/>
+          <w:rStyle w:val="IntensiveHervorhebung"/>
+        </w:rPr>
+      </w:pPr>
+      <w:proofErr w:type="spellStart"/>
+      <w:r>
+        <w:rPr>
+          <w:rStyle w:val="IntensiveHervorhebung"/>
+        </w:rPr>
+        <w:t>sendFile</w:t>
+      </w:r>
+      <w:proofErr w:type="spellEnd"/>
+      <w:r>
+        <w:rPr>
+          <w:rStyle w:val="IntensiveHervorhebung"/>
+        </w:rPr>
+        <w:t xml:space="preserve"> (</w:t>
+      </w:r>
+      <w:proofErr w:type="spellStart"/>
+      <w:r>
+        <w:rPr>
+          <w:rStyle w:val="IntensiveHervorhebung"/>
+        </w:rPr>
+        <w:t>permission</w:t>
+      </w:r>
+      <w:proofErr w:type="spellEnd"/>
+      <w:r>
+        <w:rPr>
+          <w:rStyle w:val="IntensiveHervorhebung"/>
+        </w:rPr>
+        <w:t xml:space="preserve"> to </w:t>
+      </w:r>
+      <w:proofErr w:type="spellStart"/>
+      <w:r>
+        <w:rPr>
+          <w:rStyle w:val="IntensiveHervorhebung"/>
+        </w:rPr>
+        <w:t>network</w:t>
+      </w:r>
+      <w:proofErr w:type="spellEnd"/>
+      <w:r>
+        <w:rPr>
+          <w:rStyle w:val="IntensiveHervorhebung"/>
         </w:rPr>
         <w:t xml:space="preserve"> </w:t>
       </w:r>
       <w:proofErr w:type="spellStart"/>
       <w:r>
         <w:rPr>
-          <w:rFonts w:cs="Consolas"/>
-          <w:color w:val="000000"/>
-          <w:szCs w:val="20"/>
-        </w:rPr>
-        <w:t>sendFile</w:t>
-      </w:r>
-      <w:proofErr w:type="spellEnd"/>
-      <w:r>
-        <w:rPr>
-          <w:rFonts w:cs="Consolas"/>
-          <w:color w:val="000000"/>
-          <w:szCs w:val="20"/>
+          <w:rStyle w:val="IntensiveHervorhebung"/>
+        </w:rPr>
+        <w:t>layer</w:t>
+      </w:r>
+      <w:proofErr w:type="spellEnd"/>
+      <w:r>
+        <w:rPr>
+          <w:rStyle w:val="IntensiveHervorhebung"/>
+        </w:rPr>
+        <w:t xml:space="preserve"> to send </w:t>
+      </w:r>
+      <w:proofErr w:type="spellStart"/>
+      <w:r>
+        <w:rPr>
+          <w:rStyle w:val="IntensiveHervorhebung"/>
+        </w:rPr>
+        <w:t>the</w:t>
+      </w:r>
+      <w:proofErr w:type="spellEnd"/>
+      <w:r>
+        <w:rPr>
+          <w:rStyle w:val="IntensiveHervorhebung"/>
         </w:rPr>
         <w:t xml:space="preserve"> </w:t>
       </w:r>
-      <w:r>
-        <w:rPr>
-          <w:rFonts w:cs="Consolas"/>
-          <w:color w:val="000000"/>
-          <w:szCs w:val="20"/>
-        </w:rPr>
-        <w:t>(a</w:t>
-      </w:r>
-      <w:r>
-        <w:rPr>
-          <w:rFonts w:cs="Consolas"/>
-          <w:color w:val="000000"/>
-          <w:szCs w:val="20"/>
-        </w:rPr>
-        <w:t>2</w:t>
-      </w:r>
-      <w:r>
-        <w:rPr>
-          <w:rFonts w:cs="Consolas"/>
-          <w:color w:val="000000"/>
-          <w:szCs w:val="20"/>
-        </w:rPr>
-        <w:t>o</w:t>
-      </w:r>
-      <w:proofErr w:type="gramStart"/>
-      <w:r>
-        <w:rPr>
-          <w:rFonts w:cs="Consolas"/>
-          <w:color w:val="000000"/>
-          <w:szCs w:val="20"/>
-        </w:rPr>
-        <w:t>) :</w:t>
-      </w:r>
-      <w:proofErr w:type="gramEnd"/>
-      <w:r>
-        <w:rPr>
-          <w:rFonts w:cs="Consolas"/>
-          <w:color w:val="000000"/>
-          <w:szCs w:val="20"/>
-        </w:rPr>
-        <w:t>= (</w:t>
-      </w:r>
-      <w:r>
-        <w:rPr>
-          <w:lang w:val="en-US"/>
-        </w:rPr>
-        <w:t>"</w:t>
-      </w:r>
-      <w:proofErr w:type="spellStart"/>
-      <w:r>
-        <w:rPr>
-          <w:rFonts w:cs="Consolas"/>
-          <w:color w:val="000000"/>
-          <w:szCs w:val="20"/>
-        </w:rPr>
-        <w:t>sendFile</w:t>
-      </w:r>
-      <w:proofErr w:type="spellEnd"/>
-      <w:r>
-        <w:rPr>
-          <w:rFonts w:cs="Consolas"/>
-          <w:color w:val="000000"/>
-          <w:szCs w:val="20"/>
-        </w:rPr>
-        <w:t xml:space="preserve"> </w:t>
-      </w:r>
-      <w:r>
-        <w:rPr>
-          <w:lang w:val="en-US"/>
-        </w:rPr>
-        <w:t>"</w:t>
-      </w:r>
-      <w:r>
-        <w:rPr>
-          <w:lang w:val="en-US"/>
-        </w:rPr>
-        <w:t>,</w:t>
-      </w:r>
-      <w:r>
-        <w:rPr>
-          <w:lang w:val="en-US"/>
-        </w:rPr>
-        <w:t xml:space="preserve"> </w:t>
-      </w:r>
-      <w:proofErr w:type="spellStart"/>
-      <w:r>
-        <w:rPr>
-          <w:lang w:val="en-US"/>
-        </w:rPr>
-        <w:t>filePath</w:t>
-      </w:r>
-      <w:proofErr w:type="spellEnd"/>
-      <w:r>
-        <w:rPr>
-          <w:lang w:val="en-US"/>
-        </w:rPr>
-        <w:t xml:space="preserve">, </w:t>
-      </w:r>
-      <w:proofErr w:type="spellStart"/>
-      <w:r>
-        <w:rPr>
-          <w:lang w:val="en-US"/>
-        </w:rPr>
-        <w:t>targetUsername</w:t>
-      </w:r>
-      <w:proofErr w:type="spellEnd"/>
-      <w:r>
-        <w:rPr>
-          <w:lang w:val="en-US"/>
-        </w:rPr>
-        <w:t xml:space="preserve">, </w:t>
-      </w:r>
-      <w:proofErr w:type="spellStart"/>
-      <w:r>
-        <w:rPr>
-          <w:lang w:val="en-US"/>
-        </w:rPr>
-        <w:t>targetPort</w:t>
-      </w:r>
-      <w:r>
-        <w:rPr>
-          <w:lang w:val="en-US"/>
-        </w:rPr>
-        <w:t>TCP</w:t>
-      </w:r>
-      <w:proofErr w:type="spellEnd"/>
-      <w:r>
-        <w:rPr>
-          <w:rFonts w:cs="Consolas"/>
-          <w:color w:val="000000"/>
-          <w:szCs w:val="20"/>
+      <w:proofErr w:type="spellStart"/>
+      <w:r>
+        <w:rPr>
+          <w:rStyle w:val="IntensiveHervorhebung"/>
+        </w:rPr>
+        <w:t>file</w:t>
+      </w:r>
+      <w:proofErr w:type="spellEnd"/>
+      <w:r>
+        <w:rPr>
+          <w:rStyle w:val="IntensiveHervorhebung"/>
         </w:rPr>
         <w:t>)</w:t>
       </w:r>
@@ -3299,7 +3126,41 @@
           <w:color w:val="000000"/>
           <w:szCs w:val="20"/>
         </w:rPr>
-        <w:t>(o2n) := (</w:t>
+        <w:t>(a</w:t>
+      </w:r>
+      <w:r>
+        <w:rPr>
+          <w:rFonts w:cs="Consolas"/>
+          <w:color w:val="000000"/>
+          <w:szCs w:val="20"/>
+        </w:rPr>
+        <w:t>2</w:t>
+      </w:r>
+      <w:r>
+        <w:rPr>
+          <w:rFonts w:cs="Consolas"/>
+          <w:color w:val="000000"/>
+          <w:szCs w:val="20"/>
+        </w:rPr>
+        <w:t>o</w:t>
+      </w:r>
+      <w:proofErr w:type="gramStart"/>
+      <w:r>
+        <w:rPr>
+          <w:rFonts w:cs="Consolas"/>
+          <w:color w:val="000000"/>
+          <w:szCs w:val="20"/>
+        </w:rPr>
+        <w:t>) :</w:t>
+      </w:r>
+      <w:proofErr w:type="gramEnd"/>
+      <w:r>
+        <w:rPr>
+          <w:rFonts w:cs="Consolas"/>
+          <w:color w:val="000000"/>
+          <w:szCs w:val="20"/>
+        </w:rPr>
+        <w:t>= (</w:t>
       </w:r>
       <w:r>
         <w:rPr>
@@ -3360,9 +3221,24 @@
       <w:proofErr w:type="spellStart"/>
       <w:r>
         <w:rPr>
-          <w:lang w:val="en-US"/>
-        </w:rPr>
-        <w:t>targetIP</w:t>
+          <w:rFonts w:cs="Consolas"/>
+          <w:szCs w:val="20"/>
+        </w:rPr>
+        <w:t>p</w:t>
+      </w:r>
+      <w:r>
+        <w:rPr>
+          <w:rFonts w:cs="Consolas"/>
+          <w:szCs w:val="20"/>
+        </w:rPr>
+        <w:t>a</w:t>
+      </w:r>
+      <w:r>
+        <w:rPr>
+          <w:rFonts w:cs="Consolas"/>
+          <w:szCs w:val="20"/>
+        </w:rPr>
+        <w:t>rtNumber</w:t>
       </w:r>
       <w:proofErr w:type="spellEnd"/>
       <w:r>
@@ -3371,18 +3247,32 @@
         </w:rPr>
         <w:t xml:space="preserve">, </w:t>
       </w:r>
-      <w:r>
-        <w:rPr>
-          <w:lang w:val="en-US"/>
-        </w:rPr>
-        <w:t xml:space="preserve"> </w:t>
-      </w:r>
-      <w:proofErr w:type="spellStart"/>
-      <w:r>
-        <w:rPr>
-          <w:lang w:val="en-US"/>
-        </w:rPr>
-        <w:t>targetPortTCP</w:t>
+      <w:proofErr w:type="spellStart"/>
+      <w:r>
+        <w:rPr>
+          <w:lang w:val="en-US"/>
+        </w:rPr>
+        <w:t>targetUsername</w:t>
+      </w:r>
+      <w:proofErr w:type="spellEnd"/>
+      <w:r>
+        <w:rPr>
+          <w:lang w:val="en-US"/>
+        </w:rPr>
+        <w:t xml:space="preserve">, </w:t>
+      </w:r>
+      <w:proofErr w:type="spellStart"/>
+      <w:r>
+        <w:rPr>
+          <w:lang w:val="en-US"/>
+        </w:rPr>
+        <w:t>targetPort</w:t>
+      </w:r>
+      <w:r>
+        <w:rPr>
+          <w:lang w:val="en-US"/>
+        </w:rPr>
+        <w:t>TCP</w:t>
       </w:r>
       <w:proofErr w:type="spellEnd"/>
       <w:r>
@@ -3402,45 +3292,1065 @@
           <w:szCs w:val="20"/>
         </w:rPr>
       </w:pPr>
+      <w:proofErr w:type="spellStart"/>
+      <w:r>
+        <w:rPr>
+          <w:rFonts w:cs="Consolas"/>
+          <w:color w:val="000000"/>
+          <w:szCs w:val="20"/>
+        </w:rPr>
+        <w:t>down</w:t>
+      </w:r>
+      <w:r>
+        <w:rPr>
+          <w:rFonts w:cs="Consolas"/>
+          <w:color w:val="000000"/>
+          <w:szCs w:val="20"/>
+        </w:rPr>
+        <w:t>going</w:t>
+      </w:r>
+      <w:proofErr w:type="spellEnd"/>
+      <w:r>
+        <w:rPr>
+          <w:rFonts w:cs="Consolas"/>
+          <w:color w:val="000000"/>
+          <w:szCs w:val="20"/>
+        </w:rPr>
+        <w:t xml:space="preserve"> </w:t>
+      </w:r>
+      <w:proofErr w:type="spellStart"/>
+      <w:r>
+        <w:rPr>
+          <w:rFonts w:cs="Consolas"/>
+          <w:color w:val="000000"/>
+          <w:szCs w:val="20"/>
+        </w:rPr>
+        <w:t>sendFile</w:t>
+      </w:r>
+      <w:proofErr w:type="spellEnd"/>
+      <w:r>
+        <w:rPr>
+          <w:rFonts w:cs="Consolas"/>
+          <w:color w:val="000000"/>
+          <w:szCs w:val="20"/>
+        </w:rPr>
+        <w:t xml:space="preserve"> </w:t>
+      </w:r>
+      <w:r>
+        <w:rPr>
+          <w:rFonts w:cs="Consolas"/>
+          <w:color w:val="000000"/>
+          <w:szCs w:val="20"/>
+        </w:rPr>
+        <w:t>(o2n) := (</w:t>
+      </w:r>
+      <w:r>
+        <w:rPr>
+          <w:lang w:val="en-US"/>
+        </w:rPr>
+        <w:t>"</w:t>
+      </w:r>
+      <w:proofErr w:type="spellStart"/>
+      <w:r>
+        <w:rPr>
+          <w:rFonts w:cs="Consolas"/>
+          <w:color w:val="000000"/>
+          <w:szCs w:val="20"/>
+        </w:rPr>
+        <w:t>sendFile</w:t>
+      </w:r>
+      <w:proofErr w:type="spellEnd"/>
+      <w:r>
+        <w:rPr>
+          <w:rFonts w:cs="Consolas"/>
+          <w:color w:val="000000"/>
+          <w:szCs w:val="20"/>
+        </w:rPr>
+        <w:t xml:space="preserve"> </w:t>
+      </w:r>
+      <w:r>
+        <w:rPr>
+          <w:lang w:val="en-US"/>
+        </w:rPr>
+        <w:t>"</w:t>
+      </w:r>
+      <w:r>
+        <w:rPr>
+          <w:lang w:val="en-US"/>
+        </w:rPr>
+        <w:t>,</w:t>
+      </w:r>
+      <w:r>
+        <w:rPr>
+          <w:lang w:val="en-US"/>
+        </w:rPr>
+        <w:t xml:space="preserve"> </w:t>
+      </w:r>
+      <w:proofErr w:type="spellStart"/>
+      <w:r>
+        <w:rPr>
+          <w:lang w:val="en-US"/>
+        </w:rPr>
+        <w:t>filePath</w:t>
+      </w:r>
+      <w:proofErr w:type="spellEnd"/>
+      <w:r>
+        <w:rPr>
+          <w:lang w:val="en-US"/>
+        </w:rPr>
+        <w:t xml:space="preserve">, </w:t>
+      </w:r>
+      <w:proofErr w:type="spellStart"/>
+      <w:r>
+        <w:rPr>
+          <w:rFonts w:cs="Consolas"/>
+          <w:szCs w:val="20"/>
+        </w:rPr>
+        <w:t>p</w:t>
+      </w:r>
+      <w:r>
+        <w:rPr>
+          <w:rFonts w:cs="Consolas"/>
+          <w:szCs w:val="20"/>
+        </w:rPr>
+        <w:t>a</w:t>
+      </w:r>
+      <w:r>
+        <w:rPr>
+          <w:rFonts w:cs="Consolas"/>
+          <w:szCs w:val="20"/>
+        </w:rPr>
+        <w:t>rtNumber</w:t>
+      </w:r>
+      <w:proofErr w:type="spellEnd"/>
+      <w:r>
+        <w:rPr>
+          <w:lang w:val="en-US"/>
+        </w:rPr>
+        <w:t xml:space="preserve"> , </w:t>
+      </w:r>
+      <w:proofErr w:type="spellStart"/>
+      <w:r>
+        <w:rPr>
+          <w:lang w:val="en-US"/>
+        </w:rPr>
+        <w:t>targetIP</w:t>
+      </w:r>
+      <w:proofErr w:type="spellEnd"/>
+      <w:r>
+        <w:rPr>
+          <w:lang w:val="en-US"/>
+        </w:rPr>
+        <w:t xml:space="preserve">, </w:t>
+      </w:r>
+      <w:proofErr w:type="spellStart"/>
+      <w:r>
+        <w:rPr>
+          <w:rFonts w:cs="Consolas"/>
+          <w:szCs w:val="20"/>
+        </w:rPr>
+        <w:t>targetPortUDP</w:t>
+      </w:r>
+      <w:proofErr w:type="spellEnd"/>
+      <w:r>
+        <w:rPr>
+          <w:rFonts w:cs="Consolas"/>
+          <w:szCs w:val="20"/>
+        </w:rPr>
+        <w:t>,</w:t>
+      </w:r>
+      <w:r>
+        <w:rPr>
+          <w:lang w:val="en-US"/>
+        </w:rPr>
+        <w:t xml:space="preserve"> </w:t>
+      </w:r>
+      <w:proofErr w:type="spellStart"/>
+      <w:r>
+        <w:rPr>
+          <w:lang w:val="en-US"/>
+        </w:rPr>
+        <w:t>targetPortTCP</w:t>
+      </w:r>
+      <w:proofErr w:type="spellEnd"/>
+      <w:r>
+        <w:rPr>
+          <w:rFonts w:cs="Consolas"/>
+          <w:color w:val="000000"/>
+          <w:szCs w:val="20"/>
+        </w:rPr>
+        <w:t>)</w:t>
+      </w:r>
     </w:p>
     <w:p>
       <w:pPr>
         <w:rPr>
-          <w:rFonts w:cs="Consolas"/>
-          <w:color w:val="000000"/>
-          <w:szCs w:val="20"/>
-        </w:rPr>
-      </w:pPr>
+          <w:b/>
+          <w:bCs/>
+          <w:i/>
+          <w:iCs/>
+          <w:color w:val="4F81BD" w:themeColor="accent1"/>
+        </w:rPr>
+      </w:pPr>
+      <w:proofErr w:type="spellStart"/>
+      <w:r>
+        <w:rPr>
+          <w:rStyle w:val="IntensiveHervorhebung"/>
+        </w:rPr>
+        <w:t>fileTransSend</w:t>
+      </w:r>
+      <w:proofErr w:type="spellEnd"/>
+      <w:r>
+        <w:rPr>
+          <w:rStyle w:val="IntensiveHervorhebung"/>
+        </w:rPr>
+        <w:t xml:space="preserve"> (</w:t>
+      </w:r>
+      <w:proofErr w:type="spellStart"/>
+      <w:r>
+        <w:rPr>
+          <w:rStyle w:val="IntensiveHervorhebung"/>
+        </w:rPr>
+        <w:t>file</w:t>
+      </w:r>
+      <w:proofErr w:type="spellEnd"/>
+      <w:r>
+        <w:rPr>
+          <w:rStyle w:val="IntensiveHervorhebung"/>
+        </w:rPr>
+        <w:t xml:space="preserve"> </w:t>
+      </w:r>
+      <w:proofErr w:type="spellStart"/>
+      <w:r>
+        <w:rPr>
+          <w:rStyle w:val="IntensiveHervorhebung"/>
+        </w:rPr>
+        <w:t>transfer</w:t>
+      </w:r>
+      <w:proofErr w:type="spellEnd"/>
+      <w:r>
+        <w:rPr>
+          <w:rStyle w:val="IntensiveHervorhebung"/>
+        </w:rPr>
+        <w:t xml:space="preserve"> sent</w:t>
+      </w:r>
+      <w:r>
+        <w:rPr>
+          <w:rStyle w:val="IntensiveHervorhebung"/>
+        </w:rPr>
+        <w:t>)</w:t>
+      </w:r>
     </w:p>
     <w:p>
       <w:pPr>
         <w:rPr>
           <w:rFonts w:cs="Consolas"/>
-          <w:color w:val="000000"/>
-          <w:szCs w:val="20"/>
-        </w:rPr>
-      </w:pPr>
+          <w:szCs w:val="20"/>
+        </w:rPr>
+      </w:pPr>
+      <w:proofErr w:type="spellStart"/>
+      <w:r>
+        <w:rPr>
+          <w:rFonts w:cs="Consolas"/>
+          <w:iCs/>
+          <w:szCs w:val="20"/>
+        </w:rPr>
+        <w:t>upgoing</w:t>
+      </w:r>
+      <w:proofErr w:type="spellEnd"/>
+      <w:r>
+        <w:rPr>
+          <w:rFonts w:cs="Consolas"/>
+          <w:iCs/>
+          <w:szCs w:val="20"/>
+        </w:rPr>
+        <w:t xml:space="preserve"> </w:t>
+      </w:r>
+      <w:proofErr w:type="spellStart"/>
+      <w:r>
+        <w:rPr>
+          <w:rFonts w:cs="Consolas"/>
+          <w:iCs/>
+          <w:szCs w:val="20"/>
+        </w:rPr>
+        <w:t>fileTransSend</w:t>
+      </w:r>
+      <w:proofErr w:type="spellEnd"/>
+      <w:r>
+        <w:rPr>
+          <w:rFonts w:cs="Consolas"/>
+          <w:iCs/>
+          <w:szCs w:val="20"/>
+        </w:rPr>
+        <w:t xml:space="preserve"> (n2o</w:t>
+      </w:r>
+      <w:proofErr w:type="gramStart"/>
+      <w:r>
+        <w:rPr>
+          <w:rFonts w:cs="Consolas"/>
+          <w:iCs/>
+          <w:szCs w:val="20"/>
+        </w:rPr>
+        <w:t>) :</w:t>
+      </w:r>
+      <w:proofErr w:type="gramEnd"/>
+      <w:r>
+        <w:rPr>
+          <w:rFonts w:cs="Consolas"/>
+          <w:iCs/>
+          <w:szCs w:val="20"/>
+        </w:rPr>
+        <w:t>= (</w:t>
+      </w:r>
+      <w:r>
+        <w:rPr>
+          <w:lang w:val="en-US"/>
+        </w:rPr>
+        <w:t>"</w:t>
+      </w:r>
+      <w:proofErr w:type="spellStart"/>
+      <w:r>
+        <w:rPr>
+          <w:rFonts w:cs="Consolas"/>
+          <w:iCs/>
+          <w:szCs w:val="20"/>
+        </w:rPr>
+        <w:t>fileTransSend</w:t>
+      </w:r>
+      <w:proofErr w:type="spellEnd"/>
+      <w:r>
+        <w:rPr>
+          <w:rFonts w:cs="Consolas"/>
+          <w:iCs/>
+          <w:szCs w:val="20"/>
+        </w:rPr>
+        <w:t xml:space="preserve"> </w:t>
+      </w:r>
+      <w:r>
+        <w:rPr>
+          <w:lang w:val="en-US"/>
+        </w:rPr>
+        <w:t>"</w:t>
+      </w:r>
+      <w:r>
+        <w:rPr>
+          <w:lang w:val="en-US"/>
+        </w:rPr>
+        <w:t>,</w:t>
+      </w:r>
+      <w:r>
+        <w:rPr>
+          <w:rFonts w:cs="Consolas"/>
+          <w:szCs w:val="20"/>
+        </w:rPr>
+        <w:t xml:space="preserve"> </w:t>
+      </w:r>
+      <w:proofErr w:type="spellStart"/>
+      <w:r>
+        <w:rPr>
+          <w:rFonts w:cs="Consolas"/>
+          <w:szCs w:val="20"/>
+        </w:rPr>
+        <w:t>targetIP</w:t>
+      </w:r>
+      <w:proofErr w:type="spellEnd"/>
+      <w:r>
+        <w:rPr>
+          <w:rFonts w:cs="Consolas"/>
+          <w:szCs w:val="20"/>
+        </w:rPr>
+        <w:t>,</w:t>
+      </w:r>
+      <w:r>
+        <w:rPr>
+          <w:rFonts w:cs="Consolas"/>
+          <w:szCs w:val="20"/>
+        </w:rPr>
+        <w:t xml:space="preserve"> </w:t>
+      </w:r>
+      <w:proofErr w:type="spellStart"/>
+      <w:r>
+        <w:rPr>
+          <w:rFonts w:cs="Consolas"/>
+          <w:szCs w:val="20"/>
+        </w:rPr>
+        <w:t>targetPortUDP</w:t>
+      </w:r>
+      <w:proofErr w:type="spellEnd"/>
+      <w:r>
+        <w:rPr>
+          <w:rFonts w:cs="Consolas"/>
+          <w:szCs w:val="20"/>
+        </w:rPr>
+        <w:t>,</w:t>
+      </w:r>
+      <w:r>
+        <w:rPr>
+          <w:rFonts w:cs="Consolas"/>
+          <w:szCs w:val="20"/>
+        </w:rPr>
+        <w:t xml:space="preserve"> </w:t>
+      </w:r>
+      <w:proofErr w:type="spellStart"/>
+      <w:r>
+        <w:rPr>
+          <w:rFonts w:cs="Consolas"/>
+          <w:szCs w:val="20"/>
+        </w:rPr>
+        <w:t>filePath</w:t>
+      </w:r>
+      <w:proofErr w:type="spellEnd"/>
+      <w:r>
+        <w:rPr>
+          <w:rFonts w:cs="Consolas"/>
+          <w:szCs w:val="20"/>
+        </w:rPr>
+        <w:t xml:space="preserve">, </w:t>
+      </w:r>
+      <w:proofErr w:type="spellStart"/>
+      <w:r>
+        <w:rPr>
+          <w:rFonts w:cs="Consolas"/>
+          <w:szCs w:val="20"/>
+        </w:rPr>
+        <w:t>successflag</w:t>
+      </w:r>
+      <w:proofErr w:type="spellEnd"/>
+      <w:r>
+        <w:rPr>
+          <w:rFonts w:cs="Consolas"/>
+          <w:szCs w:val="20"/>
+        </w:rPr>
+        <w:t>)</w:t>
+      </w:r>
     </w:p>
     <w:p>
       <w:pPr>
         <w:rPr>
           <w:rFonts w:cs="Consolas"/>
-          <w:color w:val="000000"/>
-          <w:szCs w:val="20"/>
-        </w:rPr>
-      </w:pPr>
+          <w:szCs w:val="20"/>
+        </w:rPr>
+      </w:pPr>
+      <w:proofErr w:type="spellStart"/>
+      <w:r>
+        <w:rPr>
+          <w:rFonts w:cs="Consolas"/>
+          <w:iCs/>
+          <w:szCs w:val="20"/>
+        </w:rPr>
+        <w:t>upgoing</w:t>
+      </w:r>
+      <w:proofErr w:type="spellEnd"/>
+      <w:r>
+        <w:rPr>
+          <w:rFonts w:cs="Consolas"/>
+          <w:iCs/>
+          <w:szCs w:val="20"/>
+        </w:rPr>
+        <w:t xml:space="preserve"> </w:t>
+      </w:r>
+      <w:proofErr w:type="spellStart"/>
+      <w:r>
+        <w:rPr>
+          <w:rFonts w:cs="Consolas"/>
+          <w:iCs/>
+          <w:szCs w:val="20"/>
+        </w:rPr>
+        <w:t>fileTransSend</w:t>
+      </w:r>
+      <w:proofErr w:type="spellEnd"/>
+      <w:r>
+        <w:rPr>
+          <w:rFonts w:cs="Consolas"/>
+          <w:iCs/>
+          <w:szCs w:val="20"/>
+        </w:rPr>
+        <w:t xml:space="preserve"> (o2a</w:t>
+      </w:r>
+      <w:proofErr w:type="gramStart"/>
+      <w:r>
+        <w:rPr>
+          <w:rFonts w:cs="Consolas"/>
+          <w:iCs/>
+          <w:szCs w:val="20"/>
+        </w:rPr>
+        <w:t>) :</w:t>
+      </w:r>
+      <w:proofErr w:type="gramEnd"/>
+      <w:r>
+        <w:rPr>
+          <w:rFonts w:cs="Consolas"/>
+          <w:iCs/>
+          <w:szCs w:val="20"/>
+        </w:rPr>
+        <w:t>= (</w:t>
+      </w:r>
+      <w:r>
+        <w:rPr>
+          <w:lang w:val="en-US"/>
+        </w:rPr>
+        <w:t>"</w:t>
+      </w:r>
+      <w:proofErr w:type="spellStart"/>
+      <w:r>
+        <w:rPr>
+          <w:rFonts w:cs="Consolas"/>
+          <w:iCs/>
+          <w:szCs w:val="20"/>
+        </w:rPr>
+        <w:t>fileTransSend</w:t>
+      </w:r>
+      <w:proofErr w:type="spellEnd"/>
+      <w:r>
+        <w:rPr>
+          <w:rFonts w:cs="Consolas"/>
+          <w:iCs/>
+          <w:szCs w:val="20"/>
+        </w:rPr>
+        <w:t xml:space="preserve"> </w:t>
+      </w:r>
+      <w:r>
+        <w:rPr>
+          <w:lang w:val="en-US"/>
+        </w:rPr>
+        <w:t>"</w:t>
+      </w:r>
+      <w:r>
+        <w:rPr>
+          <w:lang w:val="en-US"/>
+        </w:rPr>
+        <w:t>,</w:t>
+      </w:r>
+      <w:r>
+        <w:rPr>
+          <w:rFonts w:cs="Consolas"/>
+          <w:szCs w:val="20"/>
+        </w:rPr>
+        <w:t xml:space="preserve"> </w:t>
+      </w:r>
+      <w:proofErr w:type="spellStart"/>
+      <w:r>
+        <w:rPr>
+          <w:lang w:val="en-US"/>
+        </w:rPr>
+        <w:t>targetUsername</w:t>
+      </w:r>
+      <w:proofErr w:type="spellEnd"/>
+      <w:r>
+        <w:rPr>
+          <w:rFonts w:cs="Consolas"/>
+          <w:szCs w:val="20"/>
+        </w:rPr>
+        <w:t>,</w:t>
+      </w:r>
+      <w:r>
+        <w:rPr>
+          <w:rFonts w:cs="Consolas"/>
+          <w:szCs w:val="20"/>
+        </w:rPr>
+        <w:t xml:space="preserve"> </w:t>
+      </w:r>
+      <w:proofErr w:type="spellStart"/>
+      <w:r>
+        <w:rPr>
+          <w:rFonts w:cs="Consolas"/>
+          <w:szCs w:val="20"/>
+        </w:rPr>
+        <w:t>filePath</w:t>
+      </w:r>
+      <w:proofErr w:type="spellEnd"/>
+      <w:r>
+        <w:rPr>
+          <w:rFonts w:cs="Consolas"/>
+          <w:szCs w:val="20"/>
+        </w:rPr>
+        <w:t xml:space="preserve">, </w:t>
+      </w:r>
+      <w:proofErr w:type="spellStart"/>
+      <w:r>
+        <w:rPr>
+          <w:rFonts w:cs="Consolas"/>
+          <w:szCs w:val="20"/>
+        </w:rPr>
+        <w:t>successflag</w:t>
+      </w:r>
+      <w:proofErr w:type="spellEnd"/>
+      <w:r>
+        <w:rPr>
+          <w:rFonts w:cs="Consolas"/>
+          <w:szCs w:val="20"/>
+        </w:rPr>
+        <w:t>)</w:t>
+      </w:r>
     </w:p>
     <w:p>
       <w:pPr>
         <w:rPr>
+          <w:b/>
+          <w:bCs/>
+          <w:i/>
+          <w:iCs/>
+          <w:color w:val="4F81BD" w:themeColor="accent1"/>
+        </w:rPr>
+      </w:pPr>
+      <w:proofErr w:type="spellStart"/>
+      <w:r>
+        <w:rPr>
+          <w:rStyle w:val="IntensiveHervorhebung"/>
+        </w:rPr>
+        <w:t>fileTransRecv</w:t>
+      </w:r>
+      <w:proofErr w:type="spellEnd"/>
+      <w:r>
+        <w:rPr>
+          <w:rStyle w:val="IntensiveHervorhebung"/>
+        </w:rPr>
+        <w:t xml:space="preserve"> (</w:t>
+      </w:r>
+      <w:proofErr w:type="spellStart"/>
+      <w:r>
+        <w:rPr>
+          <w:rStyle w:val="IntensiveHervorhebung"/>
+        </w:rPr>
+        <w:t>file</w:t>
+      </w:r>
+      <w:proofErr w:type="spellEnd"/>
+      <w:r>
+        <w:rPr>
+          <w:rStyle w:val="IntensiveHervorhebung"/>
+        </w:rPr>
+        <w:t xml:space="preserve"> </w:t>
+      </w:r>
+      <w:proofErr w:type="spellStart"/>
+      <w:r>
+        <w:rPr>
+          <w:rStyle w:val="IntensiveHervorhebung"/>
+        </w:rPr>
+        <w:t>transfer</w:t>
+      </w:r>
+      <w:proofErr w:type="spellEnd"/>
+      <w:r>
+        <w:rPr>
+          <w:rStyle w:val="IntensiveHervorhebung"/>
+        </w:rPr>
+        <w:t xml:space="preserve"> </w:t>
+      </w:r>
+      <w:proofErr w:type="spellStart"/>
+      <w:r>
+        <w:rPr>
+          <w:rStyle w:val="IntensiveHervorhebung"/>
+        </w:rPr>
+        <w:t>received</w:t>
+      </w:r>
+      <w:proofErr w:type="spellEnd"/>
+      <w:r>
+        <w:rPr>
+          <w:rStyle w:val="IntensiveHervorhebung"/>
+        </w:rPr>
+        <w:t>)</w:t>
+      </w:r>
+    </w:p>
+    <w:p>
+      <w:pPr>
+        <w:rPr>
+          <w:rFonts w:cs="Consolas"/>
+          <w:szCs w:val="20"/>
+        </w:rPr>
+      </w:pPr>
+      <w:proofErr w:type="spellStart"/>
+      <w:r>
+        <w:rPr>
+          <w:rFonts w:cs="Consolas"/>
+          <w:iCs/>
+          <w:szCs w:val="20"/>
+        </w:rPr>
+        <w:t>upgoing</w:t>
+      </w:r>
+      <w:proofErr w:type="spellEnd"/>
+      <w:r>
+        <w:rPr>
+          <w:rFonts w:cs="Consolas"/>
+          <w:iCs/>
+          <w:szCs w:val="20"/>
+        </w:rPr>
+        <w:t xml:space="preserve"> </w:t>
+      </w:r>
+      <w:proofErr w:type="spellStart"/>
+      <w:r>
+        <w:rPr>
+          <w:rFonts w:cs="Consolas"/>
+          <w:iCs/>
+          <w:szCs w:val="20"/>
+        </w:rPr>
+        <w:t>fileTrans</w:t>
+      </w:r>
+      <w:r>
+        <w:rPr>
+          <w:rFonts w:cs="Consolas"/>
+          <w:iCs/>
+          <w:szCs w:val="20"/>
+        </w:rPr>
+        <w:t>Recv</w:t>
+      </w:r>
+      <w:proofErr w:type="spellEnd"/>
+      <w:r>
+        <w:rPr>
+          <w:rFonts w:cs="Consolas"/>
+          <w:iCs/>
+          <w:szCs w:val="20"/>
+        </w:rPr>
+        <w:t xml:space="preserve"> (n2o</w:t>
+      </w:r>
+      <w:proofErr w:type="gramStart"/>
+      <w:r>
+        <w:rPr>
+          <w:rFonts w:cs="Consolas"/>
+          <w:iCs/>
+          <w:szCs w:val="20"/>
+        </w:rPr>
+        <w:t>) :</w:t>
+      </w:r>
+      <w:proofErr w:type="gramEnd"/>
+      <w:r>
+        <w:rPr>
+          <w:rFonts w:cs="Consolas"/>
+          <w:iCs/>
+          <w:szCs w:val="20"/>
+        </w:rPr>
+        <w:t>= (</w:t>
+      </w:r>
+      <w:r>
+        <w:rPr>
+          <w:lang w:val="en-US"/>
+        </w:rPr>
+        <w:t>"</w:t>
+      </w:r>
+      <w:proofErr w:type="spellStart"/>
+      <w:r>
+        <w:rPr>
+          <w:rFonts w:cs="Consolas"/>
+          <w:iCs/>
+          <w:szCs w:val="20"/>
+        </w:rPr>
+        <w:t>fileTrans</w:t>
+      </w:r>
+      <w:r>
+        <w:rPr>
+          <w:rFonts w:cs="Consolas"/>
+          <w:iCs/>
+          <w:szCs w:val="20"/>
+        </w:rPr>
+        <w:t>Recv</w:t>
+      </w:r>
+      <w:proofErr w:type="spellEnd"/>
+      <w:r>
+        <w:rPr>
+          <w:rFonts w:cs="Consolas"/>
+          <w:iCs/>
+          <w:szCs w:val="20"/>
+        </w:rPr>
+        <w:t xml:space="preserve"> </w:t>
+      </w:r>
+      <w:r>
+        <w:rPr>
+          <w:lang w:val="en-US"/>
+        </w:rPr>
+        <w:t>"</w:t>
+      </w:r>
+      <w:r>
+        <w:rPr>
+          <w:lang w:val="en-US"/>
+        </w:rPr>
+        <w:t>,</w:t>
+      </w:r>
+      <w:r>
+        <w:rPr>
+          <w:rFonts w:cs="Consolas"/>
+          <w:szCs w:val="20"/>
+        </w:rPr>
+        <w:t xml:space="preserve"> </w:t>
+      </w:r>
+      <w:proofErr w:type="spellStart"/>
+      <w:r>
+        <w:rPr>
+          <w:rFonts w:cs="Consolas"/>
+          <w:szCs w:val="20"/>
+        </w:rPr>
+        <w:t>fileName</w:t>
+      </w:r>
+      <w:proofErr w:type="spellEnd"/>
+      <w:r>
+        <w:rPr>
+          <w:rFonts w:cs="Consolas"/>
+          <w:szCs w:val="20"/>
+        </w:rPr>
+        <w:t xml:space="preserve">, </w:t>
+      </w:r>
+      <w:proofErr w:type="spellStart"/>
+      <w:r>
+        <w:rPr>
+          <w:rFonts w:cs="Consolas"/>
+          <w:szCs w:val="20"/>
+        </w:rPr>
+        <w:t>fileHash</w:t>
+      </w:r>
+      <w:proofErr w:type="spellEnd"/>
+      <w:r>
+        <w:rPr>
+          <w:rFonts w:cs="Consolas"/>
+          <w:szCs w:val="20"/>
+        </w:rPr>
+        <w:t xml:space="preserve">, </w:t>
+      </w:r>
+      <w:proofErr w:type="spellStart"/>
+      <w:r>
+        <w:rPr>
+          <w:rFonts w:cs="Consolas"/>
+          <w:szCs w:val="20"/>
+        </w:rPr>
+        <w:t>p</w:t>
+      </w:r>
+      <w:r>
+        <w:rPr>
+          <w:rFonts w:cs="Consolas"/>
+          <w:szCs w:val="20"/>
+        </w:rPr>
+        <w:t>a</w:t>
+      </w:r>
+      <w:r>
+        <w:rPr>
+          <w:rFonts w:cs="Consolas"/>
+          <w:szCs w:val="20"/>
+        </w:rPr>
+        <w:t>rtNumber</w:t>
+      </w:r>
+      <w:proofErr w:type="spellEnd"/>
+      <w:r>
+        <w:rPr>
+          <w:rFonts w:cs="Consolas"/>
+          <w:szCs w:val="20"/>
+        </w:rPr>
+        <w:t xml:space="preserve">, </w:t>
+      </w:r>
+      <w:proofErr w:type="spellStart"/>
+      <w:r>
+        <w:rPr>
+          <w:rFonts w:cs="Consolas"/>
+          <w:szCs w:val="20"/>
+        </w:rPr>
+        <w:t>successflag</w:t>
+      </w:r>
+      <w:proofErr w:type="spellEnd"/>
+      <w:r>
+        <w:rPr>
+          <w:rFonts w:cs="Consolas"/>
+          <w:szCs w:val="20"/>
+        </w:rPr>
+        <w:t>)</w:t>
+      </w:r>
+    </w:p>
+    <w:p>
+      <w:pPr>
+        <w:rPr>
           <w:sz w:val="24"/>
           <w:lang w:val="en-US"/>
         </w:rPr>
       </w:pPr>
+      <w:proofErr w:type="spellStart"/>
+      <w:r>
+        <w:rPr>
+          <w:rFonts w:cs="Consolas"/>
+          <w:iCs/>
+          <w:szCs w:val="20"/>
+        </w:rPr>
+        <w:t>upgoing</w:t>
+      </w:r>
+      <w:proofErr w:type="spellEnd"/>
+      <w:r>
+        <w:rPr>
+          <w:rFonts w:cs="Consolas"/>
+          <w:iCs/>
+          <w:szCs w:val="20"/>
+        </w:rPr>
+        <w:t xml:space="preserve"> </w:t>
+      </w:r>
+      <w:proofErr w:type="spellStart"/>
+      <w:r>
+        <w:rPr>
+          <w:rFonts w:cs="Consolas"/>
+          <w:iCs/>
+          <w:szCs w:val="20"/>
+        </w:rPr>
+        <w:t>fileTrans</w:t>
+      </w:r>
+      <w:r>
+        <w:rPr>
+          <w:rFonts w:cs="Consolas"/>
+          <w:iCs/>
+          <w:szCs w:val="20"/>
+        </w:rPr>
+        <w:t>Recv</w:t>
+      </w:r>
+      <w:proofErr w:type="spellEnd"/>
+      <w:r>
+        <w:rPr>
+          <w:rFonts w:cs="Consolas"/>
+          <w:iCs/>
+          <w:szCs w:val="20"/>
+        </w:rPr>
+        <w:t xml:space="preserve"> (o2a</w:t>
+      </w:r>
+      <w:proofErr w:type="gramStart"/>
+      <w:r>
+        <w:rPr>
+          <w:rFonts w:cs="Consolas"/>
+          <w:iCs/>
+          <w:szCs w:val="20"/>
+        </w:rPr>
+        <w:t>) :</w:t>
+      </w:r>
+      <w:proofErr w:type="gramEnd"/>
+      <w:r>
+        <w:rPr>
+          <w:rFonts w:cs="Consolas"/>
+          <w:iCs/>
+          <w:szCs w:val="20"/>
+        </w:rPr>
+        <w:t>= (</w:t>
+      </w:r>
+      <w:r>
+        <w:rPr>
+          <w:lang w:val="en-US"/>
+        </w:rPr>
+        <w:t>"</w:t>
+      </w:r>
+      <w:proofErr w:type="spellStart"/>
+      <w:r>
+        <w:rPr>
+          <w:rFonts w:cs="Consolas"/>
+          <w:iCs/>
+          <w:szCs w:val="20"/>
+        </w:rPr>
+        <w:t>fileTrans</w:t>
+      </w:r>
+      <w:r>
+        <w:rPr>
+          <w:rFonts w:cs="Consolas"/>
+          <w:iCs/>
+          <w:szCs w:val="20"/>
+        </w:rPr>
+        <w:t>Recv</w:t>
+      </w:r>
+      <w:proofErr w:type="spellEnd"/>
+      <w:r>
+        <w:rPr>
+          <w:rFonts w:cs="Consolas"/>
+          <w:iCs/>
+          <w:szCs w:val="20"/>
+        </w:rPr>
+        <w:t xml:space="preserve"> </w:t>
+      </w:r>
+      <w:r>
+        <w:rPr>
+          <w:lang w:val="en-US"/>
+        </w:rPr>
+        <w:t>"</w:t>
+      </w:r>
+      <w:r>
+        <w:rPr>
+          <w:lang w:val="en-US"/>
+        </w:rPr>
+        <w:t>,</w:t>
+      </w:r>
+      <w:r>
+        <w:rPr>
+          <w:rFonts w:cs="Consolas"/>
+          <w:szCs w:val="20"/>
+        </w:rPr>
+        <w:t xml:space="preserve"> </w:t>
+      </w:r>
+      <w:proofErr w:type="spellStart"/>
+      <w:r>
+        <w:rPr>
+          <w:rFonts w:cs="Consolas"/>
+          <w:szCs w:val="20"/>
+        </w:rPr>
+        <w:t>fileName</w:t>
+      </w:r>
+      <w:proofErr w:type="spellEnd"/>
+      <w:r>
+        <w:rPr>
+          <w:rFonts w:cs="Consolas"/>
+          <w:szCs w:val="20"/>
+        </w:rPr>
+        <w:t xml:space="preserve">, </w:t>
+      </w:r>
+      <w:proofErr w:type="spellStart"/>
+      <w:r>
+        <w:rPr>
+          <w:rFonts w:cs="Consolas"/>
+          <w:szCs w:val="20"/>
+        </w:rPr>
+        <w:t>fileHash</w:t>
+      </w:r>
+      <w:proofErr w:type="spellEnd"/>
+      <w:r>
+        <w:rPr>
+          <w:rFonts w:cs="Consolas"/>
+          <w:szCs w:val="20"/>
+        </w:rPr>
+        <w:t xml:space="preserve">, </w:t>
+      </w:r>
+      <w:proofErr w:type="spellStart"/>
+      <w:r>
+        <w:rPr>
+          <w:rFonts w:cs="Consolas"/>
+          <w:szCs w:val="20"/>
+        </w:rPr>
+        <w:t>p</w:t>
+      </w:r>
+      <w:r>
+        <w:rPr>
+          <w:rFonts w:cs="Consolas"/>
+          <w:szCs w:val="20"/>
+        </w:rPr>
+        <w:t>a</w:t>
+      </w:r>
+      <w:r>
+        <w:rPr>
+          <w:rFonts w:cs="Consolas"/>
+          <w:szCs w:val="20"/>
+        </w:rPr>
+        <w:t>rtNumber</w:t>
+      </w:r>
+      <w:proofErr w:type="spellEnd"/>
+      <w:r>
+        <w:rPr>
+          <w:rFonts w:cs="Consolas"/>
+          <w:szCs w:val="20"/>
+        </w:rPr>
+        <w:t xml:space="preserve">, </w:t>
+      </w:r>
+      <w:proofErr w:type="spellStart"/>
+      <w:r>
+        <w:rPr>
+          <w:rFonts w:cs="Consolas"/>
+          <w:szCs w:val="20"/>
+        </w:rPr>
+        <w:t>successflag</w:t>
+      </w:r>
+      <w:proofErr w:type="spellEnd"/>
+      <w:r>
+        <w:rPr>
+          <w:rFonts w:cs="Consolas"/>
+          <w:szCs w:val="20"/>
+        </w:rPr>
+        <w:t>)</w:t>
+      </w:r>
     </w:p>
     <w:sectPr>
       <w:pgSz w:w="11906" w:h="16838"/>
-      <w:pgMar w:top="1417" w:right="1417" w:bottom="1134" w:left="1417" w:header="708" w:footer="708" w:gutter="0"/>
+      <w:pgMar w:top="720" w:right="720" w:bottom="720" w:left="720" w:header="708" w:footer="708" w:gutter="0"/>
       <w:cols w:space="708"/>
       <w:docGrid w:linePitch="360"/>
     </w:sectPr>

</xml_diff>